<commit_message>
Actualización de bases. Se permite la participación de Personal Docente Duoc UC Sede Melipilla en el ejericicio de dificultad "Avanzado"
</commit_message>
<xml_diff>
--- a/Citt codejam bases - público.docx
+++ b/Citt codejam bases - público.docx
@@ -4093,8 +4093,6 @@
             <w:br w:type="page"/>
           </w:r>
         </w:p>
-        <w:bookmarkStart w:id="0" w:name="_GoBack" w:displacedByCustomXml="next"/>
-        <w:bookmarkEnd w:id="0" w:displacedByCustomXml="next"/>
       </w:sdtContent>
     </w:sdt>
     <w:sdt>
@@ -5022,12 +5020,12 @@
       <w:pPr>
         <w:pStyle w:val="Ttulo1"/>
       </w:pPr>
-      <w:bookmarkStart w:id="1" w:name="_Toc5643915"/>
+      <w:bookmarkStart w:id="0" w:name="_Toc5643915"/>
       <w:r>
         <w:lastRenderedPageBreak/>
         <w:t>Objetivos</w:t>
       </w:r>
-      <w:bookmarkEnd w:id="1"/>
+      <w:bookmarkEnd w:id="0"/>
     </w:p>
     <w:p>
       <w:pPr>
@@ -5255,11 +5253,11 @@
       <w:pPr>
         <w:pStyle w:val="Ttulo1"/>
       </w:pPr>
-      <w:bookmarkStart w:id="2" w:name="_Toc5643916"/>
+      <w:bookmarkStart w:id="1" w:name="_Toc5643916"/>
       <w:r>
         <w:t>Organización</w:t>
       </w:r>
-      <w:bookmarkEnd w:id="2"/>
+      <w:bookmarkEnd w:id="1"/>
     </w:p>
     <w:p>
       <w:pPr>
@@ -5337,14 +5335,14 @@
         </w:rPr>
         <w:tab/>
       </w:r>
-      <w:bookmarkStart w:id="3" w:name="_Toc5643917"/>
+      <w:bookmarkStart w:id="2" w:name="_Toc5643917"/>
       <w:r>
         <w:rPr>
           <w:lang w:val="es-ES"/>
         </w:rPr>
         <w:t>Funciones de la comisión Organizadora</w:t>
       </w:r>
-      <w:bookmarkEnd w:id="3"/>
+      <w:bookmarkEnd w:id="2"/>
     </w:p>
     <w:p>
       <w:pPr>
@@ -5426,14 +5424,14 @@
           <w:lang w:val="es-ES"/>
         </w:rPr>
       </w:pPr>
-      <w:bookmarkStart w:id="4" w:name="_Toc5643918"/>
+      <w:bookmarkStart w:id="3" w:name="_Toc5643918"/>
       <w:r>
         <w:rPr>
           <w:lang w:val="es-ES"/>
         </w:rPr>
         <w:t>Funciones del Jurado Calificador</w:t>
       </w:r>
-      <w:bookmarkEnd w:id="4"/>
+      <w:bookmarkEnd w:id="3"/>
     </w:p>
     <w:p>
       <w:pPr>
@@ -5526,12 +5524,12 @@
       <w:pPr>
         <w:pStyle w:val="Ttulo1"/>
       </w:pPr>
-      <w:bookmarkStart w:id="5" w:name="_Toc5643919"/>
+      <w:bookmarkStart w:id="4" w:name="_Toc5643919"/>
       <w:r>
         <w:lastRenderedPageBreak/>
         <w:t>Requisitos para participar</w:t>
       </w:r>
-      <w:bookmarkEnd w:id="5"/>
+      <w:bookmarkEnd w:id="4"/>
     </w:p>
     <w:p>
       <w:pPr>
@@ -5550,7 +5548,21 @@
         <w:rPr>
           <w:lang w:val="es-ES"/>
         </w:rPr>
-        <w:t>Solo pueden participar estudiantes de Duoc UC Sede Melipilla.</w:t>
+        <w:t xml:space="preserve">Solo pueden participar estudiantes </w:t>
+      </w:r>
+      <w:r>
+        <w:rPr>
+          <w:lang w:val="es-ES"/>
+        </w:rPr>
+        <w:t xml:space="preserve">y docentes </w:t>
+      </w:r>
+      <w:bookmarkStart w:id="5" w:name="_GoBack"/>
+      <w:bookmarkEnd w:id="5"/>
+      <w:r>
+        <w:rPr>
+          <w:lang w:val="es-ES"/>
+        </w:rPr>
+        <w:t>de Duoc UC Sede Melipilla.</w:t>
       </w:r>
     </w:p>
     <w:p>
@@ -5688,7 +5700,13 @@
         <w:rPr>
           <w:lang w:val="es-ES"/>
         </w:rPr>
-        <w:t>: Sin restricción de año.</w:t>
+        <w:t xml:space="preserve">: </w:t>
+      </w:r>
+      <w:r>
+        <w:rPr>
+          <w:lang w:val="es-ES"/>
+        </w:rPr>
+        <w:t xml:space="preserve">Tanto estudiantes como personal docente. </w:t>
       </w:r>
     </w:p>
     <w:p>
@@ -6094,6 +6112,12 @@
           <w:lang w:val="es-ES"/>
         </w:rPr>
         <w:t>Cualquier situación no contemplada en las presentes bases serán resueltas por el comité organizador.</w:t>
+      </w:r>
+      <w:r>
+        <w:rPr>
+          <w:lang w:val="es-ES"/>
+        </w:rPr>
+        <w:t>00000000000</w:t>
       </w:r>
     </w:p>
     <w:p>
@@ -8767,7 +8791,7 @@
 </file>
 
 <file path=customXml/itemProps2.xml><?xml version="1.0" encoding="utf-8"?>
-<ds:datastoreItem xmlns:ds="http://schemas.openxmlformats.org/officeDocument/2006/customXml" ds:itemID="{0311CE63-E5B9-466E-BED0-189CE2338779}">
+<ds:datastoreItem xmlns:ds="http://schemas.openxmlformats.org/officeDocument/2006/customXml" ds:itemID="{17E5F68B-0E41-497C-BB33-7FFEB6B04110}">
   <ds:schemaRefs>
     <ds:schemaRef ds:uri="http://schemas.openxmlformats.org/officeDocument/2006/bibliography"/>
   </ds:schemaRefs>

</xml_diff>